<commit_message>
added some more files
</commit_message>
<xml_diff>
--- a/Documents/Survival(WorkingTitle).docx
+++ b/Documents/Survival(WorkingTitle).docx
@@ -530,14 +530,20 @@
         </w:rPr>
         <w:t>20</w:t>
       </w:r>
+      <w:r>
+        <w:rPr>
+          <w:lang w:val="en-US"/>
+        </w:rPr>
+        <w:t>.</w:t>
+      </w:r>
+      <w:r>
+        <w:rPr>
+          <w:lang w:val="en-US"/>
+        </w:rPr>
+        <w:t>3</w:t>
+      </w:r>
       <w:bookmarkStart w:id="0" w:name="_GoBack"/>
       <w:bookmarkEnd w:id="0"/>
-      <w:r>
-        <w:rPr>
-          <w:lang w:val="en-US"/>
-        </w:rPr>
-        <w:t>.2</w:t>
-      </w:r>
       <w:r>
         <w:rPr>
           <w:lang w:val="en-US"/>

</xml_diff>